<commit_message>
start with imrad section
</commit_message>
<xml_diff>
--- a/timetable/timetable.docx
+++ b/timetable/timetable.docx
@@ -1333,20 +1333,27 @@
         <w:tc>
           <w:tcPr>
             <w:tcW w:w="1701" w:type="dxa"/>
-            <w:vAlign w:val="center"/>
-          </w:tcPr>
-          <w:p>
-            <w:pPr>
-              <w:jc w:val="center"/>
-              <w:rPr>
-                <w:lang w:val="en-US"/>
-              </w:rPr>
-            </w:pPr>
-            <w:r>
-              <w:rPr>
-                <w:lang w:val="en-US"/>
-              </w:rPr>
-              <w:t>10.08.2020</w:t>
+            <w:shd w:val="clear" w:color="auto" w:fill="92D050"/>
+            <w:vAlign w:val="center"/>
+          </w:tcPr>
+          <w:p>
+            <w:pPr>
+              <w:jc w:val="center"/>
+              <w:rPr>
+                <w:lang w:val="en-US"/>
+              </w:rPr>
+            </w:pPr>
+            <w:r>
+              <w:rPr>
+                <w:lang w:val="en-US"/>
+              </w:rPr>
+              <w:t>17</w:t>
+            </w:r>
+            <w:r>
+              <w:rPr>
+                <w:lang w:val="en-US"/>
+              </w:rPr>
+              <w:t>.08.2020</w:t>
             </w:r>
           </w:p>
         </w:tc>
@@ -1385,8 +1392,6 @@
               </w:rPr>
               <w:t xml:space="preserve">       Search Result with complete </w:t>
             </w:r>
-            <w:bookmarkStart w:id="0" w:name="_GoBack"/>
-            <w:bookmarkEnd w:id="0"/>
           </w:p>
           <w:p>
             <w:pPr>
@@ -1405,20 +1410,21 @@
         <w:tc>
           <w:tcPr>
             <w:tcW w:w="1701" w:type="dxa"/>
-            <w:vAlign w:val="center"/>
-          </w:tcPr>
-          <w:p>
-            <w:pPr>
-              <w:jc w:val="center"/>
-              <w:rPr>
-                <w:lang w:val="en-US"/>
-              </w:rPr>
-            </w:pPr>
-            <w:r>
-              <w:rPr>
-                <w:lang w:val="en-US"/>
-              </w:rPr>
-              <w:t>10</w:t>
+            <w:shd w:val="clear" w:color="auto" w:fill="92D050"/>
+            <w:vAlign w:val="center"/>
+          </w:tcPr>
+          <w:p>
+            <w:pPr>
+              <w:jc w:val="center"/>
+              <w:rPr>
+                <w:lang w:val="en-US"/>
+              </w:rPr>
+            </w:pPr>
+            <w:r>
+              <w:rPr>
+                <w:lang w:val="en-US"/>
+              </w:rPr>
+              <w:t>17</w:t>
             </w:r>
             <w:r>
               <w:rPr>
@@ -1468,20 +1474,35 @@
         <w:tc>
           <w:tcPr>
             <w:tcW w:w="1701" w:type="dxa"/>
-            <w:vAlign w:val="center"/>
-          </w:tcPr>
-          <w:p>
-            <w:pPr>
-              <w:jc w:val="center"/>
-              <w:rPr>
-                <w:lang w:val="en-US"/>
-              </w:rPr>
-            </w:pPr>
-            <w:r>
-              <w:rPr>
-                <w:lang w:val="en-US"/>
-              </w:rPr>
-              <w:t>24.08.2020</w:t>
+            <w:shd w:val="clear" w:color="auto" w:fill="92D050"/>
+            <w:vAlign w:val="center"/>
+          </w:tcPr>
+          <w:p>
+            <w:pPr>
+              <w:jc w:val="center"/>
+              <w:rPr>
+                <w:lang w:val="en-US"/>
+              </w:rPr>
+            </w:pPr>
+            <w:r>
+              <w:rPr>
+                <w:lang w:val="en-US"/>
+              </w:rPr>
+              <w:t>17</w:t>
+            </w:r>
+            <w:r>
+              <w:rPr>
+                <w:lang w:val="en-US"/>
+              </w:rPr>
+              <w:t>.08.</w:t>
+            </w:r>
+            <w:bookmarkStart w:id="0" w:name="_GoBack"/>
+            <w:bookmarkEnd w:id="0"/>
+            <w:r>
+              <w:rPr>
+                <w:lang w:val="en-US"/>
+              </w:rPr>
+              <w:t>2020</w:t>
             </w:r>
           </w:p>
         </w:tc>

</xml_diff>